<commit_message>
ATT imagem e curriculo
</commit_message>
<xml_diff>
--- a/img/Curriculo - Jefferson.docx
+++ b/img/Curriculo - Jefferson.docx
@@ -29,7 +29,13 @@
         <w:t>9</w:t>
       </w:r>
       <w:r>
-        <w:t xml:space="preserve"> anos, solteiro. </w:t>
+        <w:t xml:space="preserve"> anos, </w:t>
+      </w:r>
+      <w:r>
+        <w:t>Casado</w:t>
+      </w:r>
+      <w:r>
+        <w:t xml:space="preserve">. </w:t>
       </w:r>
     </w:p>
     <w:p>
@@ -39,13 +45,16 @@
         <w:jc w:val="center"/>
       </w:pPr>
       <w:r>
-        <w:t>R. Irene Garcia Ferrão</w:t>
-      </w:r>
-      <w:r>
-        <w:t xml:space="preserve">, 108 </w:t>
-      </w:r>
-      <w:r>
-        <w:t xml:space="preserve">– </w:t>
+        <w:t xml:space="preserve">R. Irene Garcia </w:t>
+      </w:r>
+      <w:r>
+        <w:t>Ferrão</w:t>
+      </w:r>
+      <w:r>
+        <w:t xml:space="preserve"> –</w:t>
+      </w:r>
+      <w:r>
+        <w:t xml:space="preserve"> </w:t>
       </w:r>
       <w:r>
         <w:t>Parque Doroteia</w:t>
@@ -77,7 +86,10 @@
         <w:jc w:val="center"/>
       </w:pPr>
       <w:r>
-        <w:t xml:space="preserve">Celular: (11) 9 3174-0352 </w:t>
+        <w:t xml:space="preserve">Celular: (11) </w:t>
+      </w:r>
+      <w:r>
+        <w:t>97687-7705</w:t>
       </w:r>
     </w:p>
     <w:p>
@@ -85,6 +97,11 @@
         <w:spacing w:after="0" w:line="259" w:lineRule="auto"/>
         <w:ind w:left="0" w:right="1" w:firstLine="0"/>
         <w:jc w:val="center"/>
+        <w:rPr>
+          <w:rFonts w:ascii="Arial" w:eastAsia="Arial" w:hAnsi="Arial" w:cs="Arial"/>
+          <w:color w:val="0000FF"/>
+          <w:sz w:val="21"/>
+        </w:rPr>
       </w:pPr>
       <w:r>
         <w:t xml:space="preserve">E-mail:  </w:t>
@@ -110,14 +127,80 @@
     <w:p>
       <w:pPr>
         <w:spacing w:after="0" w:line="259" w:lineRule="auto"/>
+        <w:ind w:left="0" w:right="1" w:firstLine="0"/>
+        <w:jc w:val="center"/>
+        <w:rPr>
+          <w:b/>
+          <w:bCs/>
+          <w:color w:val="2F5496" w:themeColor="accent1" w:themeShade="BF"/>
+          <w:lang w:val="en-US"/>
+        </w:rPr>
+      </w:pPr>
+      <w:hyperlink r:id="rId5" w:history="1">
+        <w:r>
+          <w:rPr>
+            <w:rStyle w:val="Hyperlink"/>
+            <w:rFonts w:ascii="Arial" w:eastAsia="Arial" w:hAnsi="Arial" w:cs="Arial"/>
+            <w:b/>
+            <w:bCs/>
+            <w:color w:val="2F5496" w:themeColor="accent1" w:themeShade="BF"/>
+            <w:sz w:val="21"/>
+            <w:lang w:val="en-US"/>
+          </w:rPr>
+          <w:t>LinkedIn</w:t>
+        </w:r>
+      </w:hyperlink>
+      <w:r>
+        <w:rPr>
+          <w:rFonts w:ascii="Arial" w:eastAsia="Arial" w:hAnsi="Arial" w:cs="Arial"/>
+          <w:b/>
+          <w:bCs/>
+          <w:color w:val="2F5496" w:themeColor="accent1" w:themeShade="BF"/>
+          <w:sz w:val="21"/>
+        </w:rPr>
+        <w:t xml:space="preserve"> -</w:t>
+      </w:r>
+      <w:r>
+        <w:rPr>
+          <w:rFonts w:ascii="Arial" w:eastAsia="Arial" w:hAnsi="Arial" w:cs="Arial"/>
+          <w:b/>
+          <w:bCs/>
+          <w:color w:val="2F5496" w:themeColor="accent1" w:themeShade="BF"/>
+          <w:sz w:val="21"/>
+          <w:lang w:val="en-US"/>
+        </w:rPr>
+        <w:t xml:space="preserve"> </w:t>
+      </w:r>
+      <w:hyperlink r:id="rId6" w:history="1">
+        <w:r>
+          <w:rPr>
+            <w:rStyle w:val="Hyperlink"/>
+            <w:rFonts w:ascii="Arial" w:eastAsia="Arial" w:hAnsi="Arial" w:cs="Arial"/>
+            <w:b/>
+            <w:bCs/>
+            <w:color w:val="034990" w:themeColor="hyperlink" w:themeShade="BF"/>
+            <w:sz w:val="21"/>
+            <w:lang w:val="en-US"/>
+          </w:rPr>
+          <w:t>GitHub</w:t>
+        </w:r>
+      </w:hyperlink>
+    </w:p>
+    <w:p>
+      <w:pPr>
+        <w:spacing w:after="0" w:line="259" w:lineRule="auto"/>
         <w:ind w:left="55" w:right="0" w:firstLine="0"/>
         <w:jc w:val="center"/>
+        <w:rPr>
+          <w:lang w:val="en-US"/>
+        </w:rPr>
       </w:pPr>
       <w:r>
         <w:rPr>
           <w:rFonts w:ascii="Arial" w:eastAsia="Arial" w:hAnsi="Arial" w:cs="Arial"/>
           <w:color w:val="0000FF"/>
           <w:sz w:val="21"/>
+          <w:lang w:val="en-US"/>
         </w:rPr>
         <w:t xml:space="preserve"> </w:t>
       </w:r>
@@ -126,6 +209,9 @@
       <w:pPr>
         <w:spacing w:after="0" w:line="259" w:lineRule="auto"/>
         <w:ind w:right="0"/>
+        <w:rPr>
+          <w:lang w:val="en-US"/>
+        </w:rPr>
       </w:pPr>
     </w:p>
     <w:p>
@@ -133,11 +219,15 @@
         <w:spacing w:after="0" w:line="259" w:lineRule="auto"/>
         <w:ind w:left="60" w:right="0" w:firstLine="0"/>
         <w:jc w:val="center"/>
+        <w:rPr>
+          <w:lang w:val="en-US"/>
+        </w:rPr>
       </w:pPr>
       <w:r>
         <w:rPr>
           <w:b/>
           <w:sz w:val="28"/>
+          <w:lang w:val="en-US"/>
         </w:rPr>
         <w:t xml:space="preserve"> </w:t>
       </w:r>
@@ -147,10 +237,14 @@
         <w:spacing w:after="438" w:line="259" w:lineRule="auto"/>
         <w:ind w:left="0" w:right="0" w:firstLine="0"/>
         <w:jc w:val="left"/>
+        <w:rPr>
+          <w:lang w:val="en-US"/>
+        </w:rPr>
       </w:pPr>
       <w:r>
         <w:rPr>
           <w:sz w:val="10"/>
+          <w:lang w:val="en-US"/>
         </w:rPr>
         <w:t xml:space="preserve"> </w:t>
       </w:r>
@@ -288,19 +382,16 @@
         <w:ind w:left="-5" w:right="0"/>
       </w:pPr>
       <w:r>
-        <w:t>Tenho 1</w:t>
-      </w:r>
-      <w:r>
-        <w:t>9</w:t>
-      </w:r>
-      <w:r>
-        <w:t xml:space="preserve"> anos, cursando o </w:t>
-      </w:r>
-      <w:r>
-        <w:t>ensino superior na Cruzeiro do Sul Virtual</w:t>
-      </w:r>
-      <w:r>
-        <w:t>,</w:t>
+        <w:t xml:space="preserve">Tenho </w:t>
+      </w:r>
+      <w:r>
+        <w:t>20</w:t>
+      </w:r>
+      <w:r>
+        <w:t xml:space="preserve"> anos,</w:t>
+      </w:r>
+      <w:r>
+        <w:t xml:space="preserve"> sou</w:t>
       </w:r>
       <w:r>
         <w:t xml:space="preserve"> apaixonado por aprender tecnologias novas e disposto a contribuir com o que sei e aprender para poder contribuir de forma mais eficaz</w:t>
@@ -316,6 +407,12 @@
       <w:r>
         <w:t xml:space="preserve">Tenho facilidade para trabalhar em equipe e motivação para aprender. </w:t>
       </w:r>
+    </w:p>
+    <w:p>
+      <w:pPr>
+        <w:pStyle w:val="Ttulo1"/>
+        <w:ind w:left="-5"/>
+      </w:pPr>
     </w:p>
     <w:p>
       <w:pPr>
@@ -446,77 +543,58 @@
     </w:p>
     <w:p>
       <w:pPr>
-        <w:ind w:left="-5" w:right="0"/>
-      </w:pPr>
-      <w:r>
-        <w:rPr>
-          <w:rFonts w:ascii="Segoe UI Symbol" w:eastAsia="Segoe UI Symbol" w:hAnsi="Segoe UI Symbol" w:cs="Segoe UI Symbol"/>
-        </w:rPr>
-        <w:t>•</w:t>
-      </w:r>
-      <w:r>
-        <w:rPr>
-          <w:rFonts w:ascii="Arial" w:eastAsia="Arial" w:hAnsi="Arial" w:cs="Arial"/>
-        </w:rPr>
-        <w:t xml:space="preserve"> </w:t>
-      </w:r>
-      <w:r>
-        <w:rPr>
-          <w:b/>
-        </w:rPr>
-        <w:t>Ensino Médio Completo</w:t>
-      </w:r>
-      <w:r>
-        <w:t xml:space="preserve"> – Escola Estadual Professor Dorgival de Barros – </w:t>
-      </w:r>
-      <w:r>
-        <w:t>2023</w:t>
-      </w:r>
-      <w:r>
-        <w:t xml:space="preserve">. </w:t>
-      </w:r>
-    </w:p>
-    <w:p>
-      <w:pPr>
+        <w:pStyle w:val="PargrafodaLista"/>
         <w:numPr>
           <w:ilvl w:val="0"/>
-          <w:numId w:val="2"/>
+          <w:numId w:val="7"/>
         </w:numPr>
-        <w:ind w:right="0" w:hanging="360"/>
+        <w:ind w:right="0"/>
       </w:pPr>
       <w:r>
         <w:rPr>
           <w:b/>
         </w:rPr>
+        <w:t>Ensino Médio Completo</w:t>
+      </w:r>
+      <w:r>
+        <w:t xml:space="preserve"> – Escola Estadual Professor Dorgival de Barros – </w:t>
+      </w:r>
+      <w:r>
+        <w:t>2023</w:t>
+      </w:r>
+      <w:r>
+        <w:t>.</w:t>
+      </w:r>
+    </w:p>
+    <w:p>
+      <w:pPr>
+        <w:pStyle w:val="PargrafodaLista"/>
+        <w:numPr>
+          <w:ilvl w:val="0"/>
+          <w:numId w:val="7"/>
+        </w:numPr>
+        <w:ind w:right="0"/>
+      </w:pPr>
+      <w:r>
+        <w:rPr>
+          <w:b/>
+        </w:rPr>
         <w:t xml:space="preserve">Analise e Desenvolvimento de Sistema </w:t>
       </w:r>
       <w:r>
-        <w:t xml:space="preserve">–  Cruzeiro do Sul Virtual - Cursando </w:t>
-      </w:r>
-    </w:p>
-    <w:p>
-      <w:pPr>
-        <w:spacing w:after="0" w:line="259" w:lineRule="auto"/>
-        <w:ind w:left="360" w:right="0" w:firstLine="0"/>
-        <w:jc w:val="left"/>
-      </w:pPr>
+        <w:t>– Cruzeiro</w:t>
+      </w:r>
+      <w:r>
+        <w:t xml:space="preserve"> do Sul Virtual </w:t>
+      </w:r>
+      <w:r>
+        <w:t>–</w:t>
+      </w:r>
       <w:r>
         <w:t xml:space="preserve"> </w:t>
       </w:r>
-    </w:p>
-    <w:p>
-      <w:pPr>
-        <w:ind w:left="-5" w:right="0"/>
-      </w:pPr>
-    </w:p>
-    <w:p>
-      <w:pPr>
-        <w:spacing w:after="0" w:line="259" w:lineRule="auto"/>
-        <w:ind w:left="360" w:right="0" w:firstLine="0"/>
-        <w:jc w:val="left"/>
-      </w:pPr>
-      <w:r>
-        <w:t xml:space="preserve"> </w:t>
+      <w:r>
+        <w:t>Concluído em 2025.</w:t>
       </w:r>
     </w:p>
     <w:p>
@@ -657,7 +735,15 @@
         <w:t xml:space="preserve">Curso de Excel, Word (Pacote Office) </w:t>
       </w:r>
       <w:r>
-        <w:t xml:space="preserve">– Smart Data Formação Profissional – </w:t>
+        <w:t xml:space="preserve">– </w:t>
+      </w:r>
+      <w:proofErr w:type="spellStart"/>
+      <w:r>
+        <w:t>Smart</w:t>
+      </w:r>
+      <w:proofErr w:type="spellEnd"/>
+      <w:r>
+        <w:t xml:space="preserve"> Data Formação Profissional – </w:t>
       </w:r>
       <w:r>
         <w:t>2022</w:t>
@@ -681,7 +767,15 @@
         <w:t xml:space="preserve">Curso de Informática </w:t>
       </w:r>
       <w:r>
-        <w:t xml:space="preserve">– Smart Data Formação Profissional – </w:t>
+        <w:t xml:space="preserve">– </w:t>
+      </w:r>
+      <w:proofErr w:type="spellStart"/>
+      <w:r>
+        <w:t>Smart</w:t>
+      </w:r>
+      <w:proofErr w:type="spellEnd"/>
+      <w:r>
+        <w:t xml:space="preserve"> Data Formação Profissional – </w:t>
       </w:r>
       <w:r>
         <w:t>2022</w:t>
@@ -705,7 +799,15 @@
         <w:t xml:space="preserve">Curso de Gestão Empresarial </w:t>
       </w:r>
       <w:r>
-        <w:t xml:space="preserve">– Smart Formação Profissional – </w:t>
+        <w:t xml:space="preserve">– </w:t>
+      </w:r>
+      <w:proofErr w:type="spellStart"/>
+      <w:r>
+        <w:t>Smart</w:t>
+      </w:r>
+      <w:proofErr w:type="spellEnd"/>
+      <w:r>
+        <w:t xml:space="preserve"> Formação Profissional – </w:t>
       </w:r>
       <w:r>
         <w:t>2022</w:t>
@@ -750,11 +852,132 @@
         <w:rPr>
           <w:b/>
         </w:rPr>
-        <w:t xml:space="preserve">Curso de Maker Lab </w:t>
+        <w:t xml:space="preserve">Curso de </w:t>
+      </w:r>
+      <w:proofErr w:type="spellStart"/>
+      <w:r>
+        <w:rPr>
+          <w:b/>
+        </w:rPr>
+        <w:t>Maker</w:t>
+      </w:r>
+      <w:proofErr w:type="spellEnd"/>
+      <w:r>
+        <w:rPr>
+          <w:b/>
+        </w:rPr>
+        <w:t xml:space="preserve"> </w:t>
+      </w:r>
+      <w:proofErr w:type="spellStart"/>
+      <w:r>
+        <w:rPr>
+          <w:b/>
+        </w:rPr>
+        <w:t>Lab</w:t>
+      </w:r>
+      <w:proofErr w:type="spellEnd"/>
+      <w:r>
+        <w:rPr>
+          <w:b/>
+        </w:rPr>
+        <w:t xml:space="preserve"> </w:t>
       </w:r>
       <w:r>
         <w:t>– CEAP – Centro Educ. Assistencial Profissionalizante – Concluído em 2019.</w:t>
       </w:r>
+    </w:p>
+    <w:p>
+      <w:pPr>
+        <w:numPr>
+          <w:ilvl w:val="0"/>
+          <w:numId w:val="2"/>
+        </w:numPr>
+        <w:ind w:right="0" w:hanging="360"/>
+        <w:rPr>
+          <w:lang w:val="en-US"/>
+        </w:rPr>
+      </w:pPr>
+      <w:r>
+        <w:rPr>
+          <w:b/>
+          <w:lang w:val="en-US"/>
+        </w:rPr>
+        <w:t xml:space="preserve">Data Analytics </w:t>
+      </w:r>
+      <w:r>
+        <w:rPr>
+          <w:lang w:val="en-US"/>
+        </w:rPr>
+        <w:t xml:space="preserve">- Google Career Certificates </w:t>
+      </w:r>
+      <w:r>
+        <w:rPr>
+          <w:lang w:val="en-US"/>
+        </w:rPr>
+        <w:t xml:space="preserve">– </w:t>
+      </w:r>
+      <w:proofErr w:type="spellStart"/>
+      <w:r>
+        <w:rPr>
+          <w:lang w:val="en-US"/>
+        </w:rPr>
+        <w:t>Courseira</w:t>
+      </w:r>
+      <w:proofErr w:type="spellEnd"/>
+      <w:r>
+        <w:rPr>
+          <w:lang w:val="en-US"/>
+        </w:rPr>
+        <w:t xml:space="preserve"> - </w:t>
+      </w:r>
+      <w:proofErr w:type="spellStart"/>
+      <w:r>
+        <w:rPr>
+          <w:lang w:val="en-US"/>
+        </w:rPr>
+        <w:t>Cursando</w:t>
+      </w:r>
+      <w:proofErr w:type="spellEnd"/>
+    </w:p>
+    <w:p>
+      <w:pPr>
+        <w:spacing w:after="0" w:line="259" w:lineRule="auto"/>
+        <w:ind w:left="0" w:right="0" w:firstLine="0"/>
+        <w:jc w:val="left"/>
+        <w:rPr>
+          <w:sz w:val="32"/>
+        </w:rPr>
+      </w:pPr>
+    </w:p>
+    <w:p>
+      <w:pPr>
+        <w:spacing w:after="0" w:line="259" w:lineRule="auto"/>
+        <w:ind w:left="0" w:right="0" w:firstLine="0"/>
+        <w:jc w:val="left"/>
+        <w:rPr>
+          <w:sz w:val="32"/>
+        </w:rPr>
+      </w:pPr>
+    </w:p>
+    <w:p>
+      <w:pPr>
+        <w:spacing w:after="0" w:line="259" w:lineRule="auto"/>
+        <w:ind w:left="0" w:right="0" w:firstLine="0"/>
+        <w:jc w:val="left"/>
+        <w:rPr>
+          <w:sz w:val="32"/>
+        </w:rPr>
+      </w:pPr>
+    </w:p>
+    <w:p>
+      <w:pPr>
+        <w:spacing w:after="0" w:line="259" w:lineRule="auto"/>
+        <w:ind w:left="0" w:right="0" w:firstLine="0"/>
+        <w:jc w:val="left"/>
+        <w:rPr>
+          <w:sz w:val="32"/>
+        </w:rPr>
+      </w:pPr>
     </w:p>
     <w:p>
       <w:pPr>
@@ -1075,7 +1298,51 @@
           <w:szCs w:val="24"/>
           <w14:ligatures w14:val="none"/>
         </w:rPr>
-        <w:t>Serviços externos etc ( bancos, correios etc.)</w:t>
+        <w:t xml:space="preserve">Serviços externos </w:t>
+      </w:r>
+      <w:proofErr w:type="spellStart"/>
+      <w:r>
+        <w:rPr>
+          <w:rFonts w:asciiTheme="minorHAnsi" w:eastAsia="Times New Roman" w:hAnsiTheme="minorHAnsi" w:cstheme="minorHAnsi"/>
+          <w:color w:val="434A53"/>
+          <w:kern w:val="0"/>
+          <w:szCs w:val="24"/>
+          <w14:ligatures w14:val="none"/>
+        </w:rPr>
+        <w:t>etc</w:t>
+      </w:r>
+      <w:proofErr w:type="spellEnd"/>
+      <w:r>
+        <w:rPr>
+          <w:rFonts w:asciiTheme="minorHAnsi" w:eastAsia="Times New Roman" w:hAnsiTheme="minorHAnsi" w:cstheme="minorHAnsi"/>
+          <w:color w:val="434A53"/>
+          <w:kern w:val="0"/>
+          <w:szCs w:val="24"/>
+          <w14:ligatures w14:val="none"/>
+        </w:rPr>
+        <w:t xml:space="preserve"> </w:t>
+      </w:r>
+      <w:proofErr w:type="gramStart"/>
+      <w:r>
+        <w:rPr>
+          <w:rFonts w:asciiTheme="minorHAnsi" w:eastAsia="Times New Roman" w:hAnsiTheme="minorHAnsi" w:cstheme="minorHAnsi"/>
+          <w:color w:val="434A53"/>
+          <w:kern w:val="0"/>
+          <w:szCs w:val="24"/>
+          <w14:ligatures w14:val="none"/>
+        </w:rPr>
+        <w:t>( bancos</w:t>
+      </w:r>
+      <w:proofErr w:type="gramEnd"/>
+      <w:r>
+        <w:rPr>
+          <w:rFonts w:asciiTheme="minorHAnsi" w:eastAsia="Times New Roman" w:hAnsiTheme="minorHAnsi" w:cstheme="minorHAnsi"/>
+          <w:color w:val="434A53"/>
+          <w:kern w:val="0"/>
+          <w:szCs w:val="24"/>
+          <w14:ligatures w14:val="none"/>
+        </w:rPr>
+        <w:t>, correios etc.)</w:t>
       </w:r>
     </w:p>
     <w:p>
@@ -1120,7 +1387,19 @@
         <w:rPr>
           <w:rFonts w:ascii="Arial" w:eastAsia="Arial" w:hAnsi="Arial" w:cs="Arial"/>
         </w:rPr>
-        <w:t xml:space="preserve">3 – 2025 </w:t>
+        <w:t xml:space="preserve">3 – </w:t>
+      </w:r>
+      <w:r>
+        <w:rPr>
+          <w:rFonts w:ascii="Arial" w:eastAsia="Arial" w:hAnsi="Arial" w:cs="Arial"/>
+        </w:rPr>
+        <w:t>Atual</w:t>
+      </w:r>
+      <w:r>
+        <w:rPr>
+          <w:rFonts w:ascii="Arial" w:eastAsia="Arial" w:hAnsi="Arial" w:cs="Arial"/>
+        </w:rPr>
+        <w:t xml:space="preserve"> </w:t>
       </w:r>
       <w:r>
         <w:rPr>
@@ -1259,7 +1538,47 @@
           <w:szCs w:val="24"/>
           <w14:ligatures w14:val="none"/>
         </w:rPr>
-        <w:t xml:space="preserve">Suporte administrativo geral </w:t>
+        <w:t>Suporte administrativo geral</w:t>
+      </w:r>
+    </w:p>
+    <w:p>
+      <w:pPr>
+        <w:pStyle w:val="PargrafodaLista"/>
+        <w:numPr>
+          <w:ilvl w:val="0"/>
+          <w:numId w:val="4"/>
+        </w:numPr>
+        <w:shd w:val="clear" w:color="auto" w:fill="FFFFFF"/>
+        <w:spacing w:after="0" w:line="240" w:lineRule="auto"/>
+        <w:ind w:right="0"/>
+        <w:jc w:val="left"/>
+        <w:rPr>
+          <w:rFonts w:asciiTheme="minorHAnsi" w:eastAsia="Times New Roman" w:hAnsiTheme="minorHAnsi" w:cstheme="minorHAnsi"/>
+          <w:color w:val="434A53"/>
+          <w:kern w:val="0"/>
+          <w:szCs w:val="24"/>
+          <w14:ligatures w14:val="none"/>
+        </w:rPr>
+      </w:pPr>
+      <w:r>
+        <w:rPr>
+          <w:rFonts w:asciiTheme="minorHAnsi" w:eastAsia="Times New Roman" w:hAnsiTheme="minorHAnsi" w:cstheme="minorHAnsi"/>
+          <w:color w:val="434A53"/>
+          <w:kern w:val="0"/>
+          <w:szCs w:val="24"/>
+          <w14:ligatures w14:val="none"/>
+        </w:rPr>
+        <w:t>Suporte Técnico de Ti</w:t>
+      </w:r>
+      <w:r>
+        <w:rPr>
+          <w:rFonts w:asciiTheme="minorHAnsi" w:eastAsia="Times New Roman" w:hAnsiTheme="minorHAnsi" w:cstheme="minorHAnsi"/>
+          <w:color w:val="434A53"/>
+          <w:kern w:val="0"/>
+          <w:szCs w:val="24"/>
+          <w14:ligatures w14:val="none"/>
+        </w:rPr>
+        <w:br/>
       </w:r>
     </w:p>
     <w:p>
@@ -1411,7 +1730,15 @@
         <w:t>Inglês Intermediário</w:t>
       </w:r>
       <w:r>
-        <w:t xml:space="preserve"> – Professor Particular Acácio Brum – Concluído (2017 á 2020). </w:t>
+        <w:t xml:space="preserve"> – Professor Particular Acácio Brum – Concluído (2017 </w:t>
+      </w:r>
+      <w:proofErr w:type="spellStart"/>
+      <w:r>
+        <w:t>á</w:t>
+      </w:r>
+      <w:proofErr w:type="spellEnd"/>
+      <w:r>
+        <w:t xml:space="preserve"> 2020). </w:t>
       </w:r>
     </w:p>
     <w:p>
@@ -1576,31 +1903,7 @@
         <w:t xml:space="preserve">Espero que seja nessa empresa. </w:t>
       </w:r>
       <w:r>
-        <w:t xml:space="preserve">                                                                                                      </w:t>
-      </w:r>
-      <w:r>
-        <w:rPr>
-          <w:b/>
-        </w:rPr>
-        <w:t>M</w:t>
-      </w:r>
-      <w:r>
-        <w:rPr>
-          <w:b/>
-        </w:rPr>
-        <w:t>arço</w:t>
-      </w:r>
-      <w:r>
-        <w:rPr>
-          <w:b/>
-        </w:rPr>
-        <w:t>, 202</w:t>
-      </w:r>
-      <w:r>
-        <w:rPr>
-          <w:b/>
-        </w:rPr>
-        <w:t>5</w:t>
+        <w:t xml:space="preserve">                                                                                                     </w:t>
       </w:r>
     </w:p>
     <w:sectPr>
@@ -1615,6 +1918,119 @@
 <file path=word/numbering.xml><?xml version="1.0" encoding="utf-8"?>
 <w:numbering xmlns:wpc="http://schemas.microsoft.com/office/word/2010/wordprocessingCanvas" xmlns:cx="http://schemas.microsoft.com/office/drawing/2014/chartex" xmlns:cx1="http://schemas.microsoft.com/office/drawing/2015/9/8/chartex" xmlns:cx2="http://schemas.microsoft.com/office/drawing/2015/10/21/chartex" xmlns:cx3="http://schemas.microsoft.com/office/drawing/2016/5/9/chartex" xmlns:cx4="http://schemas.microsoft.com/office/drawing/2016/5/10/chartex" xmlns:cx5="http://schemas.microsoft.com/office/drawing/2016/5/11/chartex" xmlns:cx6="http://schemas.microsoft.com/office/drawing/2016/5/12/chartex" xmlns:cx7="http://schemas.microsoft.com/office/drawing/2016/5/13/chartex" xmlns:cx8="http://schemas.microsoft.com/office/drawing/2016/5/14/chartex" xmlns:mc="http://schemas.openxmlformats.org/markup-compatibility/2006" xmlns:aink="http://schemas.microsoft.com/office/drawing/2016/ink" xmlns:am3d="http://schemas.microsoft.com/office/drawing/2017/model3d" xmlns:o="urn:schemas-microsoft-com:office:office" xmlns:oel="http://schemas.microsoft.com/office/2019/extlst" xmlns:r="http://schemas.openxmlformats.org/officeDocument/2006/relationships" xmlns:m="http://schemas.openxmlformats.org/officeDocument/2006/math" xmlns:v="urn:schemas-microsoft-com:vml" xmlns:wp14="http://schemas.microsoft.com/office/word/2010/wordprocessingDrawing" xmlns:wp="http://schemas.openxmlformats.org/drawingml/2006/wordprocessingDrawing" xmlns:w10="urn:schemas-microsoft-com:office:word" xmlns:w="http://schemas.openxmlformats.org/wordprocessingml/2006/main" xmlns:w14="http://schemas.microsoft.com/office/word/2010/wordml" xmlns:w15="http://schemas.microsoft.com/office/word/2012/wordml" xmlns:w16cex="http://schemas.microsoft.com/office/word/2018/wordml/cex" xmlns:w16cid="http://schemas.microsoft.com/office/word/2016/wordml/cid" xmlns:w16="http://schemas.microsoft.com/office/word/2018/wordml" xmlns:w16du="http://schemas.microsoft.com/office/word/2023/wordml/word16du" xmlns:w16sdtdh="http://schemas.microsoft.com/office/word/2020/wordml/sdtdatahash" xmlns:w16sdtfl="http://schemas.microsoft.com/office/word/2024/wordml/sdtformatlock" xmlns:w16se="http://schemas.microsoft.com/office/word/2015/wordml/symex" xmlns:wpg="http://schemas.microsoft.com/office/word/2010/wordprocessingGroup" xmlns:wpi="http://schemas.microsoft.com/office/word/2010/wordprocessingInk" xmlns:wne="http://schemas.microsoft.com/office/word/2006/wordml" xmlns:wps="http://schemas.microsoft.com/office/word/2010/wordprocessingShape" mc:Ignorable="w14 w15 w16se w16cid w16 w16cex w16sdtdh w16sdtfl w16du wp14">
   <w:abstractNum w:abstractNumId="0" w15:restartNumberingAfterBreak="0">
+    <w:nsid w:val="17973C7E"/>
+    <w:multiLevelType w:val="hybridMultilevel"/>
+    <w:tmpl w:val="D19A7BE0"/>
+    <w:lvl w:ilvl="0" w:tplc="04160001">
+      <w:start w:val="1"/>
+      <w:numFmt w:val="bullet"/>
+      <w:lvlText w:val=""/>
+      <w:lvlJc w:val="left"/>
+      <w:pPr>
+        <w:ind w:left="705" w:hanging="360"/>
+      </w:pPr>
+      <w:rPr>
+        <w:rFonts w:ascii="Symbol" w:hAnsi="Symbol" w:hint="default"/>
+      </w:rPr>
+    </w:lvl>
+    <w:lvl w:ilvl="1" w:tplc="04160003" w:tentative="1">
+      <w:start w:val="1"/>
+      <w:numFmt w:val="bullet"/>
+      <w:lvlText w:val="o"/>
+      <w:lvlJc w:val="left"/>
+      <w:pPr>
+        <w:ind w:left="1425" w:hanging="360"/>
+      </w:pPr>
+      <w:rPr>
+        <w:rFonts w:ascii="Courier New" w:hAnsi="Courier New" w:cs="Courier New" w:hint="default"/>
+      </w:rPr>
+    </w:lvl>
+    <w:lvl w:ilvl="2" w:tplc="04160005" w:tentative="1">
+      <w:start w:val="1"/>
+      <w:numFmt w:val="bullet"/>
+      <w:lvlText w:val=""/>
+      <w:lvlJc w:val="left"/>
+      <w:pPr>
+        <w:ind w:left="2145" w:hanging="360"/>
+      </w:pPr>
+      <w:rPr>
+        <w:rFonts w:ascii="Wingdings" w:hAnsi="Wingdings" w:hint="default"/>
+      </w:rPr>
+    </w:lvl>
+    <w:lvl w:ilvl="3" w:tplc="04160001" w:tentative="1">
+      <w:start w:val="1"/>
+      <w:numFmt w:val="bullet"/>
+      <w:lvlText w:val=""/>
+      <w:lvlJc w:val="left"/>
+      <w:pPr>
+        <w:ind w:left="2865" w:hanging="360"/>
+      </w:pPr>
+      <w:rPr>
+        <w:rFonts w:ascii="Symbol" w:hAnsi="Symbol" w:hint="default"/>
+      </w:rPr>
+    </w:lvl>
+    <w:lvl w:ilvl="4" w:tplc="04160003" w:tentative="1">
+      <w:start w:val="1"/>
+      <w:numFmt w:val="bullet"/>
+      <w:lvlText w:val="o"/>
+      <w:lvlJc w:val="left"/>
+      <w:pPr>
+        <w:ind w:left="3585" w:hanging="360"/>
+      </w:pPr>
+      <w:rPr>
+        <w:rFonts w:ascii="Courier New" w:hAnsi="Courier New" w:cs="Courier New" w:hint="default"/>
+      </w:rPr>
+    </w:lvl>
+    <w:lvl w:ilvl="5" w:tplc="04160005" w:tentative="1">
+      <w:start w:val="1"/>
+      <w:numFmt w:val="bullet"/>
+      <w:lvlText w:val=""/>
+      <w:lvlJc w:val="left"/>
+      <w:pPr>
+        <w:ind w:left="4305" w:hanging="360"/>
+      </w:pPr>
+      <w:rPr>
+        <w:rFonts w:ascii="Wingdings" w:hAnsi="Wingdings" w:hint="default"/>
+      </w:rPr>
+    </w:lvl>
+    <w:lvl w:ilvl="6" w:tplc="04160001" w:tentative="1">
+      <w:start w:val="1"/>
+      <w:numFmt w:val="bullet"/>
+      <w:lvlText w:val=""/>
+      <w:lvlJc w:val="left"/>
+      <w:pPr>
+        <w:ind w:left="5025" w:hanging="360"/>
+      </w:pPr>
+      <w:rPr>
+        <w:rFonts w:ascii="Symbol" w:hAnsi="Symbol" w:hint="default"/>
+      </w:rPr>
+    </w:lvl>
+    <w:lvl w:ilvl="7" w:tplc="04160003" w:tentative="1">
+      <w:start w:val="1"/>
+      <w:numFmt w:val="bullet"/>
+      <w:lvlText w:val="o"/>
+      <w:lvlJc w:val="left"/>
+      <w:pPr>
+        <w:ind w:left="5745" w:hanging="360"/>
+      </w:pPr>
+      <w:rPr>
+        <w:rFonts w:ascii="Courier New" w:hAnsi="Courier New" w:cs="Courier New" w:hint="default"/>
+      </w:rPr>
+    </w:lvl>
+    <w:lvl w:ilvl="8" w:tplc="04160005" w:tentative="1">
+      <w:start w:val="1"/>
+      <w:numFmt w:val="bullet"/>
+      <w:lvlText w:val=""/>
+      <w:lvlJc w:val="left"/>
+      <w:pPr>
+        <w:ind w:left="6465" w:hanging="360"/>
+      </w:pPr>
+      <w:rPr>
+        <w:rFonts w:ascii="Wingdings" w:hAnsi="Wingdings" w:hint="default"/>
+      </w:rPr>
+    </w:lvl>
+  </w:abstractNum>
+  <w:abstractNum w:abstractNumId="1" w15:restartNumberingAfterBreak="0">
     <w:nsid w:val="2B175D78"/>
     <w:multiLevelType w:val="hybridMultilevel"/>
     <w:tmpl w:val="FD7E5DE0"/>
@@ -1826,7 +2242,119 @@
       </w:rPr>
     </w:lvl>
   </w:abstractNum>
-  <w:abstractNum w:abstractNumId="1" w15:restartNumberingAfterBreak="0">
+  <w:abstractNum w:abstractNumId="2" w15:restartNumberingAfterBreak="0">
+    <w:nsid w:val="33894D0A"/>
+    <w:multiLevelType w:val="hybridMultilevel"/>
+    <w:tmpl w:val="7BBA0354"/>
+    <w:lvl w:ilvl="0" w:tplc="594640EE">
+      <w:numFmt w:val="bullet"/>
+      <w:lvlText w:val="•"/>
+      <w:lvlJc w:val="left"/>
+      <w:pPr>
+        <w:ind w:left="345" w:hanging="360"/>
+      </w:pPr>
+      <w:rPr>
+        <w:rFonts w:ascii="Segoe UI Symbol" w:eastAsia="Segoe UI Symbol" w:hAnsi="Segoe UI Symbol" w:cs="Segoe UI Symbol" w:hint="default"/>
+      </w:rPr>
+    </w:lvl>
+    <w:lvl w:ilvl="1" w:tplc="04160003" w:tentative="1">
+      <w:start w:val="1"/>
+      <w:numFmt w:val="bullet"/>
+      <w:lvlText w:val="o"/>
+      <w:lvlJc w:val="left"/>
+      <w:pPr>
+        <w:ind w:left="1065" w:hanging="360"/>
+      </w:pPr>
+      <w:rPr>
+        <w:rFonts w:ascii="Courier New" w:hAnsi="Courier New" w:cs="Courier New" w:hint="default"/>
+      </w:rPr>
+    </w:lvl>
+    <w:lvl w:ilvl="2" w:tplc="04160005" w:tentative="1">
+      <w:start w:val="1"/>
+      <w:numFmt w:val="bullet"/>
+      <w:lvlText w:val=""/>
+      <w:lvlJc w:val="left"/>
+      <w:pPr>
+        <w:ind w:left="1785" w:hanging="360"/>
+      </w:pPr>
+      <w:rPr>
+        <w:rFonts w:ascii="Wingdings" w:hAnsi="Wingdings" w:hint="default"/>
+      </w:rPr>
+    </w:lvl>
+    <w:lvl w:ilvl="3" w:tplc="04160001" w:tentative="1">
+      <w:start w:val="1"/>
+      <w:numFmt w:val="bullet"/>
+      <w:lvlText w:val=""/>
+      <w:lvlJc w:val="left"/>
+      <w:pPr>
+        <w:ind w:left="2505" w:hanging="360"/>
+      </w:pPr>
+      <w:rPr>
+        <w:rFonts w:ascii="Symbol" w:hAnsi="Symbol" w:hint="default"/>
+      </w:rPr>
+    </w:lvl>
+    <w:lvl w:ilvl="4" w:tplc="04160003" w:tentative="1">
+      <w:start w:val="1"/>
+      <w:numFmt w:val="bullet"/>
+      <w:lvlText w:val="o"/>
+      <w:lvlJc w:val="left"/>
+      <w:pPr>
+        <w:ind w:left="3225" w:hanging="360"/>
+      </w:pPr>
+      <w:rPr>
+        <w:rFonts w:ascii="Courier New" w:hAnsi="Courier New" w:cs="Courier New" w:hint="default"/>
+      </w:rPr>
+    </w:lvl>
+    <w:lvl w:ilvl="5" w:tplc="04160005" w:tentative="1">
+      <w:start w:val="1"/>
+      <w:numFmt w:val="bullet"/>
+      <w:lvlText w:val=""/>
+      <w:lvlJc w:val="left"/>
+      <w:pPr>
+        <w:ind w:left="3945" w:hanging="360"/>
+      </w:pPr>
+      <w:rPr>
+        <w:rFonts w:ascii="Wingdings" w:hAnsi="Wingdings" w:hint="default"/>
+      </w:rPr>
+    </w:lvl>
+    <w:lvl w:ilvl="6" w:tplc="04160001" w:tentative="1">
+      <w:start w:val="1"/>
+      <w:numFmt w:val="bullet"/>
+      <w:lvlText w:val=""/>
+      <w:lvlJc w:val="left"/>
+      <w:pPr>
+        <w:ind w:left="4665" w:hanging="360"/>
+      </w:pPr>
+      <w:rPr>
+        <w:rFonts w:ascii="Symbol" w:hAnsi="Symbol" w:hint="default"/>
+      </w:rPr>
+    </w:lvl>
+    <w:lvl w:ilvl="7" w:tplc="04160003" w:tentative="1">
+      <w:start w:val="1"/>
+      <w:numFmt w:val="bullet"/>
+      <w:lvlText w:val="o"/>
+      <w:lvlJc w:val="left"/>
+      <w:pPr>
+        <w:ind w:left="5385" w:hanging="360"/>
+      </w:pPr>
+      <w:rPr>
+        <w:rFonts w:ascii="Courier New" w:hAnsi="Courier New" w:cs="Courier New" w:hint="default"/>
+      </w:rPr>
+    </w:lvl>
+    <w:lvl w:ilvl="8" w:tplc="04160005" w:tentative="1">
+      <w:start w:val="1"/>
+      <w:numFmt w:val="bullet"/>
+      <w:lvlText w:val=""/>
+      <w:lvlJc w:val="left"/>
+      <w:pPr>
+        <w:ind w:left="6105" w:hanging="360"/>
+      </w:pPr>
+      <w:rPr>
+        <w:rFonts w:ascii="Wingdings" w:hAnsi="Wingdings" w:hint="default"/>
+      </w:rPr>
+    </w:lvl>
+  </w:abstractNum>
+  <w:abstractNum w:abstractNumId="3" w15:restartNumberingAfterBreak="0">
     <w:nsid w:val="382A743A"/>
     <w:multiLevelType w:val="hybridMultilevel"/>
     <w:tmpl w:val="62FCBAA4"/>
@@ -2038,7 +2566,120 @@
       </w:rPr>
     </w:lvl>
   </w:abstractNum>
-  <w:abstractNum w:abstractNumId="2" w15:restartNumberingAfterBreak="0">
+  <w:abstractNum w:abstractNumId="4" w15:restartNumberingAfterBreak="0">
+    <w:nsid w:val="66C7406F"/>
+    <w:multiLevelType w:val="hybridMultilevel"/>
+    <w:tmpl w:val="41D4CE8E"/>
+    <w:lvl w:ilvl="0" w:tplc="04160001">
+      <w:start w:val="1"/>
+      <w:numFmt w:val="bullet"/>
+      <w:lvlText w:val=""/>
+      <w:lvlJc w:val="left"/>
+      <w:pPr>
+        <w:ind w:left="705" w:hanging="360"/>
+      </w:pPr>
+      <w:rPr>
+        <w:rFonts w:ascii="Symbol" w:hAnsi="Symbol" w:hint="default"/>
+      </w:rPr>
+    </w:lvl>
+    <w:lvl w:ilvl="1" w:tplc="04160003" w:tentative="1">
+      <w:start w:val="1"/>
+      <w:numFmt w:val="bullet"/>
+      <w:lvlText w:val="o"/>
+      <w:lvlJc w:val="left"/>
+      <w:pPr>
+        <w:ind w:left="1425" w:hanging="360"/>
+      </w:pPr>
+      <w:rPr>
+        <w:rFonts w:ascii="Courier New" w:hAnsi="Courier New" w:cs="Courier New" w:hint="default"/>
+      </w:rPr>
+    </w:lvl>
+    <w:lvl w:ilvl="2" w:tplc="04160005" w:tentative="1">
+      <w:start w:val="1"/>
+      <w:numFmt w:val="bullet"/>
+      <w:lvlText w:val=""/>
+      <w:lvlJc w:val="left"/>
+      <w:pPr>
+        <w:ind w:left="2145" w:hanging="360"/>
+      </w:pPr>
+      <w:rPr>
+        <w:rFonts w:ascii="Wingdings" w:hAnsi="Wingdings" w:hint="default"/>
+      </w:rPr>
+    </w:lvl>
+    <w:lvl w:ilvl="3" w:tplc="04160001" w:tentative="1">
+      <w:start w:val="1"/>
+      <w:numFmt w:val="bullet"/>
+      <w:lvlText w:val=""/>
+      <w:lvlJc w:val="left"/>
+      <w:pPr>
+        <w:ind w:left="2865" w:hanging="360"/>
+      </w:pPr>
+      <w:rPr>
+        <w:rFonts w:ascii="Symbol" w:hAnsi="Symbol" w:hint="default"/>
+      </w:rPr>
+    </w:lvl>
+    <w:lvl w:ilvl="4" w:tplc="04160003" w:tentative="1">
+      <w:start w:val="1"/>
+      <w:numFmt w:val="bullet"/>
+      <w:lvlText w:val="o"/>
+      <w:lvlJc w:val="left"/>
+      <w:pPr>
+        <w:ind w:left="3585" w:hanging="360"/>
+      </w:pPr>
+      <w:rPr>
+        <w:rFonts w:ascii="Courier New" w:hAnsi="Courier New" w:cs="Courier New" w:hint="default"/>
+      </w:rPr>
+    </w:lvl>
+    <w:lvl w:ilvl="5" w:tplc="04160005" w:tentative="1">
+      <w:start w:val="1"/>
+      <w:numFmt w:val="bullet"/>
+      <w:lvlText w:val=""/>
+      <w:lvlJc w:val="left"/>
+      <w:pPr>
+        <w:ind w:left="4305" w:hanging="360"/>
+      </w:pPr>
+      <w:rPr>
+        <w:rFonts w:ascii="Wingdings" w:hAnsi="Wingdings" w:hint="default"/>
+      </w:rPr>
+    </w:lvl>
+    <w:lvl w:ilvl="6" w:tplc="04160001" w:tentative="1">
+      <w:start w:val="1"/>
+      <w:numFmt w:val="bullet"/>
+      <w:lvlText w:val=""/>
+      <w:lvlJc w:val="left"/>
+      <w:pPr>
+        <w:ind w:left="5025" w:hanging="360"/>
+      </w:pPr>
+      <w:rPr>
+        <w:rFonts w:ascii="Symbol" w:hAnsi="Symbol" w:hint="default"/>
+      </w:rPr>
+    </w:lvl>
+    <w:lvl w:ilvl="7" w:tplc="04160003" w:tentative="1">
+      <w:start w:val="1"/>
+      <w:numFmt w:val="bullet"/>
+      <w:lvlText w:val="o"/>
+      <w:lvlJc w:val="left"/>
+      <w:pPr>
+        <w:ind w:left="5745" w:hanging="360"/>
+      </w:pPr>
+      <w:rPr>
+        <w:rFonts w:ascii="Courier New" w:hAnsi="Courier New" w:cs="Courier New" w:hint="default"/>
+      </w:rPr>
+    </w:lvl>
+    <w:lvl w:ilvl="8" w:tplc="04160005" w:tentative="1">
+      <w:start w:val="1"/>
+      <w:numFmt w:val="bullet"/>
+      <w:lvlText w:val=""/>
+      <w:lvlJc w:val="left"/>
+      <w:pPr>
+        <w:ind w:left="6465" w:hanging="360"/>
+      </w:pPr>
+      <w:rPr>
+        <w:rFonts w:ascii="Wingdings" w:hAnsi="Wingdings" w:hint="default"/>
+      </w:rPr>
+    </w:lvl>
+  </w:abstractNum>
+  <w:abstractNum w:abstractNumId="5" w15:restartNumberingAfterBreak="0">
     <w:nsid w:val="6F142B0A"/>
     <w:multiLevelType w:val="hybridMultilevel"/>
     <w:tmpl w:val="5E901DD8"/>
@@ -2162,7 +2803,7 @@
       </w:rPr>
     </w:lvl>
   </w:abstractNum>
-  <w:abstractNum w:abstractNumId="3" w15:restartNumberingAfterBreak="0">
+  <w:abstractNum w:abstractNumId="6" w15:restartNumberingAfterBreak="0">
     <w:nsid w:val="75E92D4C"/>
     <w:multiLevelType w:val="hybridMultilevel"/>
     <w:tmpl w:val="DF86C9E2"/>
@@ -2375,15 +3016,24 @@
     </w:lvl>
   </w:abstractNum>
   <w:num w:numId="1" w16cid:durableId="301622692">
+    <w:abstractNumId w:val="3"/>
+  </w:num>
+  <w:num w:numId="2" w16cid:durableId="1079669009">
+    <w:abstractNumId w:val="6"/>
+  </w:num>
+  <w:num w:numId="3" w16cid:durableId="1920677583">
     <w:abstractNumId w:val="1"/>
   </w:num>
-  <w:num w:numId="2" w16cid:durableId="1079669009">
-    <w:abstractNumId w:val="3"/>
+  <w:num w:numId="4" w16cid:durableId="1515992506">
+    <w:abstractNumId w:val="5"/>
   </w:num>
-  <w:num w:numId="3" w16cid:durableId="1920677583">
+  <w:num w:numId="5" w16cid:durableId="274677412">
+    <w:abstractNumId w:val="4"/>
+  </w:num>
+  <w:num w:numId="6" w16cid:durableId="866721974">
     <w:abstractNumId w:val="0"/>
   </w:num>
-  <w:num w:numId="4" w16cid:durableId="1515992506">
+  <w:num w:numId="7" w16cid:durableId="1955791405">
     <w:abstractNumId w:val="2"/>
   </w:num>
 </w:numbering>
@@ -2823,6 +3473,7 @@
   <w:style w:type="character" w:default="1" w:styleId="Fontepargpadro">
     <w:name w:val="Default Paragraph Font"/>
     <w:uiPriority w:val="1"/>
+    <w:semiHidden/>
     <w:unhideWhenUsed/>
   </w:style>
   <w:style w:type="table" w:default="1" w:styleId="Tabelanormal">
@@ -2871,6 +3522,29 @@
       <w:ind w:left="720"/>
       <w:contextualSpacing/>
     </w:pPr>
+  </w:style>
+  <w:style w:type="character" w:styleId="Hyperlink">
+    <w:name w:val="Hyperlink"/>
+    <w:basedOn w:val="Fontepargpadro"/>
+    <w:uiPriority w:val="99"/>
+    <w:unhideWhenUsed/>
+    <w:rsid w:val="00AA17F7"/>
+    <w:rPr>
+      <w:color w:val="0563C1" w:themeColor="hyperlink"/>
+      <w:u w:val="single"/>
+    </w:rPr>
+  </w:style>
+  <w:style w:type="character" w:styleId="MenoPendente">
+    <w:name w:val="Unresolved Mention"/>
+    <w:basedOn w:val="Fontepargpadro"/>
+    <w:uiPriority w:val="99"/>
+    <w:semiHidden/>
+    <w:unhideWhenUsed/>
+    <w:rsid w:val="00AA17F7"/>
+    <w:rPr>
+      <w:color w:val="605E5C"/>
+      <w:shd w:val="clear" w:color="auto" w:fill="E1DFDD"/>
+    </w:rPr>
   </w:style>
 </w:styles>
 </file>

</xml_diff>